<commit_message>
Enigma Questions Page complete and ready for integration
</commit_message>
<xml_diff>
--- a/public/docs/EnigmaTandC.docx
+++ b/public/docs/EnigmaTandC.docx
@@ -106,7 +106,16 @@
           <w:b/>
           <w:u w:val="single"/>
         </w:rPr>
-        <w:t>ENIGMA 3.0 TERMS AND CONDITIONS</w:t>
+        <w:t>ENIGMA 4</w:t>
+      </w:r>
+      <w:bookmarkStart w:id="0" w:name="_GoBack"/>
+      <w:bookmarkEnd w:id="0"/>
+      <w:r>
+        <w:rPr>
+          <w:b/>
+          <w:u w:val="single"/>
+        </w:rPr>
+        <w:t>.0 TERMS AND CONDITIONS</w:t>
       </w:r>
     </w:p>
     <w:p>
@@ -158,19 +167,7 @@
         <w:rPr>
           <w:rFonts w:ascii="Times New Roman" w:hAnsi="Times New Roman" w:cs="Times New Roman"/>
         </w:rPr>
-        <w:t xml:space="preserve"> unless </w:t>
-      </w:r>
-      <w:r>
-        <w:rPr>
-          <w:rFonts w:ascii="Times New Roman" w:hAnsi="Times New Roman" w:cs="Times New Roman"/>
-        </w:rPr>
-        <w:t>mentioned</w:t>
-      </w:r>
-      <w:r>
-        <w:rPr>
-          <w:rFonts w:ascii="Times New Roman" w:hAnsi="Times New Roman" w:cs="Times New Roman"/>
-        </w:rPr>
-        <w:t xml:space="preserve"> otherwise explicitly</w:t>
+        <w:t xml:space="preserve"> unless mentioned otherwise explicitly</w:t>
       </w:r>
       <w:r>
         <w:rPr>
@@ -188,19 +185,21 @@
         <w:rPr>
           <w:rFonts w:ascii="Times New Roman" w:hAnsi="Times New Roman" w:cs="Times New Roman"/>
         </w:rPr>
-        <w:t xml:space="preserve">and </w:t>
-      </w:r>
-      <w:r>
-        <w:rPr>
-          <w:rFonts w:ascii="Times New Roman" w:hAnsi="Times New Roman" w:cs="Times New Roman"/>
-        </w:rPr>
-        <w:t>“IEEE VIT Student Branch”</w:t>
-      </w:r>
-      <w:r>
-        <w:rPr>
-          <w:rFonts w:ascii="Times New Roman" w:hAnsi="Times New Roman" w:cs="Times New Roman"/>
-        </w:rPr>
-        <w:t xml:space="preserve"> and their derived terms shall refer to the “IEEE VIT Student Branch, VIT University, Vellore Campus” unless mentioned otherwise explicitly</w:t>
+        <w:t xml:space="preserve">and “IEEE VIT Student Branch” and their derived terms shall refer to the “IEEE VIT Student Branch, VIT University, </w:t>
+      </w:r>
+      <w:proofErr w:type="gramStart"/>
+      <w:r>
+        <w:rPr>
+          <w:rFonts w:ascii="Times New Roman" w:hAnsi="Times New Roman" w:cs="Times New Roman"/>
+        </w:rPr>
+        <w:t>Vellore</w:t>
+      </w:r>
+      <w:proofErr w:type="gramEnd"/>
+      <w:r>
+        <w:rPr>
+          <w:rFonts w:ascii="Times New Roman" w:hAnsi="Times New Roman" w:cs="Times New Roman"/>
+        </w:rPr>
+        <w:t xml:space="preserve"> Campus” unless mentioned otherwise explicitly</w:t>
       </w:r>
       <w:r>
         <w:rPr>
@@ -450,12 +449,14 @@
           <w:rFonts w:ascii="Times New Roman" w:hAnsi="Times New Roman" w:cs="Times New Roman"/>
         </w:rPr>
       </w:pPr>
+      <w:proofErr w:type="gramStart"/>
       <w:r>
         <w:rPr>
           <w:rFonts w:ascii="Times New Roman" w:hAnsi="Times New Roman" w:cs="Times New Roman"/>
         </w:rPr>
         <w:t>redistribute</w:t>
       </w:r>
+      <w:proofErr w:type="gramEnd"/>
       <w:r>
         <w:rPr>
           <w:rFonts w:ascii="Times New Roman" w:hAnsi="Times New Roman" w:cs="Times New Roman"/>
@@ -473,7 +474,21 @@
         <w:rPr>
           <w:rFonts w:ascii="Times New Roman" w:hAnsi="Times New Roman" w:cs="Times New Roman"/>
         </w:rPr>
-        <w:t>Where content is specifically made available for redistribution, it may on</w:t>
+        <w:t xml:space="preserve">Where content </w:t>
+      </w:r>
+      <w:proofErr w:type="gramStart"/>
+      <w:r>
+        <w:rPr>
+          <w:rFonts w:ascii="Times New Roman" w:hAnsi="Times New Roman" w:cs="Times New Roman"/>
+        </w:rPr>
+        <w:t>is specifically made</w:t>
+      </w:r>
+      <w:proofErr w:type="gramEnd"/>
+      <w:r>
+        <w:rPr>
+          <w:rFonts w:ascii="Times New Roman" w:hAnsi="Times New Roman" w:cs="Times New Roman"/>
+        </w:rPr>
+        <w:t xml:space="preserve"> available for redistribution, it may on</w:t>
       </w:r>
       <w:r>
         <w:rPr>
@@ -894,24 +909,46 @@
           <w:rFonts w:ascii="Times New Roman" w:hAnsi="Times New Roman" w:cs="Times New Roman"/>
         </w:rPr>
       </w:pPr>
-      <w:r>
-        <w:rPr>
-          <w:rFonts w:ascii="Times New Roman" w:hAnsi="Times New Roman" w:cs="Times New Roman"/>
-        </w:rPr>
-        <w:t xml:space="preserve">the information on this website is complete, true, accurate or non-misleading. </w:t>
-      </w:r>
-    </w:p>
-    <w:p>
-      <w:pPr>
-        <w:rPr>
-          <w:rFonts w:ascii="Times New Roman" w:hAnsi="Times New Roman" w:cs="Times New Roman"/>
-        </w:rPr>
-      </w:pPr>
-      <w:r>
-        <w:rPr>
-          <w:rFonts w:ascii="Times New Roman" w:hAnsi="Times New Roman" w:cs="Times New Roman"/>
-        </w:rPr>
-        <w:t>Nothing on this website constitutes, or is meant to c</w:t>
+      <w:proofErr w:type="gramStart"/>
+      <w:r>
+        <w:rPr>
+          <w:rFonts w:ascii="Times New Roman" w:hAnsi="Times New Roman" w:cs="Times New Roman"/>
+        </w:rPr>
+        <w:t>the</w:t>
+      </w:r>
+      <w:proofErr w:type="gramEnd"/>
+      <w:r>
+        <w:rPr>
+          <w:rFonts w:ascii="Times New Roman" w:hAnsi="Times New Roman" w:cs="Times New Roman"/>
+        </w:rPr>
+        <w:t xml:space="preserve"> information on this website is complete, true, accurate or non-misleading. </w:t>
+      </w:r>
+    </w:p>
+    <w:p>
+      <w:pPr>
+        <w:rPr>
+          <w:rFonts w:ascii="Times New Roman" w:hAnsi="Times New Roman" w:cs="Times New Roman"/>
+        </w:rPr>
+      </w:pPr>
+      <w:r>
+        <w:rPr>
+          <w:rFonts w:ascii="Times New Roman" w:hAnsi="Times New Roman" w:cs="Times New Roman"/>
+        </w:rPr>
+        <w:t xml:space="preserve">Nothing on this website constitutes, or </w:t>
+      </w:r>
+      <w:proofErr w:type="gramStart"/>
+      <w:r>
+        <w:rPr>
+          <w:rFonts w:ascii="Times New Roman" w:hAnsi="Times New Roman" w:cs="Times New Roman"/>
+        </w:rPr>
+        <w:t>is meant</w:t>
+      </w:r>
+      <w:proofErr w:type="gramEnd"/>
+      <w:r>
+        <w:rPr>
+          <w:rFonts w:ascii="Times New Roman" w:hAnsi="Times New Roman" w:cs="Times New Roman"/>
+        </w:rPr>
+        <w:t xml:space="preserve"> to c</w:t>
       </w:r>
       <w:r>
         <w:rPr>
@@ -1032,7 +1069,21 @@
         <w:rPr>
           <w:rFonts w:ascii="Times New Roman" w:hAnsi="Times New Roman" w:cs="Times New Roman"/>
         </w:rPr>
-        <w:t xml:space="preserve">These limitations of liability apply even if IEEE VIT Student Branch has been expressly advised of the potential loss. </w:t>
+        <w:t xml:space="preserve">These limitations of liability apply even if IEEE VIT Student Branch </w:t>
+      </w:r>
+      <w:proofErr w:type="gramStart"/>
+      <w:r>
+        <w:rPr>
+          <w:rFonts w:ascii="Times New Roman" w:hAnsi="Times New Roman" w:cs="Times New Roman"/>
+        </w:rPr>
+        <w:t>has been expressly advised</w:t>
+      </w:r>
+      <w:proofErr w:type="gramEnd"/>
+      <w:r>
+        <w:rPr>
+          <w:rFonts w:ascii="Times New Roman" w:hAnsi="Times New Roman" w:cs="Times New Roman"/>
+        </w:rPr>
+        <w:t xml:space="preserve"> of the potential loss. </w:t>
       </w:r>
     </w:p>
     <w:p>
@@ -1147,7 +1198,21 @@
         <w:rPr>
           <w:rFonts w:ascii="Times New Roman" w:hAnsi="Times New Roman" w:cs="Times New Roman"/>
         </w:rPr>
-        <w:t>If any provision of this website disclaimer is, or is found to be, unenforceable under applicable law, that will not affect the enforceability of the other provisio</w:t>
+        <w:t xml:space="preserve">If any provision of this website disclaimer is, or </w:t>
+      </w:r>
+      <w:proofErr w:type="gramStart"/>
+      <w:r>
+        <w:rPr>
+          <w:rFonts w:ascii="Times New Roman" w:hAnsi="Times New Roman" w:cs="Times New Roman"/>
+        </w:rPr>
+        <w:t>is found</w:t>
+      </w:r>
+      <w:proofErr w:type="gramEnd"/>
+      <w:r>
+        <w:rPr>
+          <w:rFonts w:ascii="Times New Roman" w:hAnsi="Times New Roman" w:cs="Times New Roman"/>
+        </w:rPr>
+        <w:t xml:space="preserve"> to be, unenforceable under applicable law, that will not affect the enforceability of the other provisio</w:t>
       </w:r>
       <w:r>
         <w:rPr>
@@ -1184,6 +1249,7 @@
           <w:rFonts w:ascii="Times New Roman" w:hAnsi="Times New Roman" w:cs="Times New Roman"/>
         </w:rPr>
       </w:pPr>
+      <w:proofErr w:type="gramStart"/>
       <w:r>
         <w:rPr>
           <w:rFonts w:ascii="Times New Roman" w:hAnsi="Times New Roman" w:cs="Times New Roman"/>
@@ -1194,7 +1260,14 @@
         <w:rPr>
           <w:rFonts w:ascii="Times New Roman" w:hAnsi="Times New Roman" w:cs="Times New Roman"/>
         </w:rPr>
-        <w:t xml:space="preserve">ings against you. </w:t>
+        <w:t>ings against you.</w:t>
+      </w:r>
+      <w:proofErr w:type="gramEnd"/>
+      <w:r>
+        <w:rPr>
+          <w:rFonts w:ascii="Times New Roman" w:hAnsi="Times New Roman" w:cs="Times New Roman"/>
+        </w:rPr>
+        <w:t xml:space="preserve"> </w:t>
       </w:r>
     </w:p>
     <w:p>
@@ -1317,20 +1390,42 @@
         <w:rPr>
           <w:rFonts w:ascii="Times New Roman" w:hAnsi="Times New Roman" w:cs="Times New Roman"/>
         </w:rPr>
-        <w:t xml:space="preserve">If a provision of these terms and conditions is determined by any court or other competent authority to be unlawful and/or unenforceable, the other provisions will continue in effect.  If any unlawful and/or unenforceable provision would be lawful or </w:t>
-      </w:r>
-    </w:p>
-    <w:p>
-      <w:pPr>
-        <w:rPr>
-          <w:rFonts w:ascii="Times New Roman" w:hAnsi="Times New Roman" w:cs="Times New Roman"/>
-        </w:rPr>
-      </w:pPr>
-      <w:r>
-        <w:rPr>
-          <w:rFonts w:ascii="Times New Roman" w:hAnsi="Times New Roman" w:cs="Times New Roman"/>
-        </w:rPr>
-        <w:t>enforceable if part of it were deleted, that part will be deemed to be deleted, and the rest of the provision will continue in effect.</w:t>
+        <w:t xml:space="preserve">If a provision of these terms and conditions </w:t>
+      </w:r>
+      <w:proofErr w:type="gramStart"/>
+      <w:r>
+        <w:rPr>
+          <w:rFonts w:ascii="Times New Roman" w:hAnsi="Times New Roman" w:cs="Times New Roman"/>
+        </w:rPr>
+        <w:t>is determined</w:t>
+      </w:r>
+      <w:proofErr w:type="gramEnd"/>
+      <w:r>
+        <w:rPr>
+          <w:rFonts w:ascii="Times New Roman" w:hAnsi="Times New Roman" w:cs="Times New Roman"/>
+        </w:rPr>
+        <w:t xml:space="preserve"> by any court or other competent authority to be unlawful and/or unenforceable, the other provisions will continue in effect.  If any unlawful and/or unenforceable provision would be lawful or </w:t>
+      </w:r>
+    </w:p>
+    <w:p>
+      <w:pPr>
+        <w:rPr>
+          <w:rFonts w:ascii="Times New Roman" w:hAnsi="Times New Roman" w:cs="Times New Roman"/>
+        </w:rPr>
+      </w:pPr>
+      <w:proofErr w:type="gramStart"/>
+      <w:r>
+        <w:rPr>
+          <w:rFonts w:ascii="Times New Roman" w:hAnsi="Times New Roman" w:cs="Times New Roman"/>
+        </w:rPr>
+        <w:t>enforceable</w:t>
+      </w:r>
+      <w:proofErr w:type="gramEnd"/>
+      <w:r>
+        <w:rPr>
+          <w:rFonts w:ascii="Times New Roman" w:hAnsi="Times New Roman" w:cs="Times New Roman"/>
+        </w:rPr>
+        <w:t xml:space="preserve"> if part of it were deleted, that part will be deemed to be deleted, and the rest of the provision will continue in effect.</w:t>
       </w:r>
       <w:r>
         <w:rPr>
@@ -1338,8 +1433,6 @@
         </w:rPr>
         <w:t xml:space="preserve">  </w:t>
       </w:r>
-      <w:bookmarkStart w:id="0" w:name="_GoBack"/>
-      <w:bookmarkEnd w:id="0"/>
     </w:p>
     <w:p>
       <w:pPr>
@@ -1400,7 +1493,14 @@
         <w:rPr>
           <w:rFonts w:ascii="Times New Roman" w:hAnsi="Times New Roman" w:cs="Times New Roman"/>
         </w:rPr>
-        <w:t>These terms and conditions will be governed by and construed in accordance with Information Technology Act,</w:t>
+        <w:t xml:space="preserve">These terms and conditions </w:t>
+      </w:r>
+      <w:proofErr w:type="gramStart"/>
+      <w:r>
+        <w:rPr>
+          <w:rFonts w:ascii="Times New Roman" w:hAnsi="Times New Roman" w:cs="Times New Roman"/>
+        </w:rPr>
+        <w:t>will be governed by and construed in accordance with Information Technology Act,</w:t>
       </w:r>
       <w:r>
         <w:rPr>
@@ -1412,7 +1512,14 @@
         <w:rPr>
           <w:rFonts w:ascii="Times New Roman" w:hAnsi="Times New Roman" w:cs="Times New Roman"/>
         </w:rPr>
-        <w:t>2000.</w:t>
+        <w:t>2000</w:t>
+      </w:r>
+      <w:proofErr w:type="gramEnd"/>
+      <w:r>
+        <w:rPr>
+          <w:rFonts w:ascii="Times New Roman" w:hAnsi="Times New Roman" w:cs="Times New Roman"/>
+        </w:rPr>
+        <w:t>.</w:t>
       </w:r>
       <w:r>
         <w:rPr>

</xml_diff>